<commit_message>
Version 1, without tests, DONE
</commit_message>
<xml_diff>
--- a/Custom_CL/templates/CL_Template.docx
+++ b/Custom_CL/templates/CL_Template.docx
@@ -827,7 +827,7 @@
           <w:kern w:val="0"/>
           <w14:ligatures w14:val="none"/>
         </w:rPr>
-        <w:t xml:space="preserve">, will be of benefit to </w:t>
+        <w:t xml:space="preserve">will be of benefit to </w:t>
       </w:r>
       <w:r>
         <w:rPr>
@@ -953,14 +953,6 @@
           <w:kern w:val="0"/>
           <w14:ligatures w14:val="none"/>
         </w:rPr>
-        <w:t>.</w:t>
-      </w:r>
-      <w:r>
-        <w:rPr>
-          <w:rFonts w:ascii="Arial Nova Light" w:eastAsia="Calibri" w:hAnsi="Arial Nova Light" w:cs="Arial"/>
-          <w:kern w:val="0"/>
-          <w14:ligatures w14:val="none"/>
-        </w:rPr>
         <w:t xml:space="preserve"> </w:t>
       </w:r>
       <w:r>
@@ -993,15 +985,7 @@
           <w:kern w:val="0"/>
           <w14:ligatures w14:val="none"/>
         </w:rPr>
-        <w:t>web technologies (i.e., HTML5, CSS3, JavaScript, Angular, ASP.NET MVC, Django, JSP) and other frameworks.</w:t>
-      </w:r>
-      <w:r>
-        <w:rPr>
-          <w:rFonts w:ascii="Arial Nova Light" w:eastAsia="Calibri" w:hAnsi="Arial Nova Light" w:cs="Arial"/>
-          <w:kern w:val="0"/>
-          <w14:ligatures w14:val="none"/>
-        </w:rPr>
-        <w:t xml:space="preserve">  </w:t>
+        <w:t xml:space="preserve">web technologies (i.e., HTML5, CSS3, JavaScript, Angular, ASP.NET MVC, Django, JSP) and other frameworks.  </w:t>
       </w:r>
       <w:r>
         <w:rPr>
@@ -1515,7 +1499,7 @@
         <v:path o:extrusionok="f" gradientshapeok="t" o:connecttype="rect"/>
         <o:lock v:ext="edit" aspectratio="t"/>
       </v:shapetype>
-      <v:shape id="_x0000_i1033" type="#_x0000_t75" alt="Smart Phone with solid fill" style="width:9.5pt;height:15pt;visibility:visible" o:gfxdata="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" o:bullet="t">
+      <v:shape id="_x0000_i1032" type="#_x0000_t75" alt="Smart Phone with solid fill" style="width:9.5pt;height:15pt;visibility:visible" o:gfxdata="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" o:bullet="t">
         <v:imagedata r:id="rId1" o:title="" cropbottom="-440f" cropleft="-15573f" cropright="-16221f"/>
       </v:shape>
     </w:pict>

</xml_diff>